<commit_message>
added more text (needs final edits)
</commit_message>
<xml_diff>
--- a/FinalProject/term project final report.docx
+++ b/FinalProject/term project final report.docx
@@ -5516,13 +5516,6 @@
           <w:tab w:val="left" w:pos="900"/>
         </w:tabs>
       </w:pPr>
-    </w:p>
-    <w:p>
-      <w:pPr>
-        <w:tabs>
-          <w:tab w:val="left" w:pos="900"/>
-        </w:tabs>
-      </w:pPr>
       <w:r>
         <w:t>SARS-COV-2 variant tree:</w:t>
       </w:r>
@@ -5603,23 +5596,7 @@
         <w:t xml:space="preserve"> </w:t>
       </w:r>
       <w:r>
-        <w:t xml:space="preserve">Epsilon shows the least amount of evolutionary change and </w:t>
-      </w:r>
-      <w:proofErr w:type="gramStart"/>
-      <w:r>
-        <w:t>eta</w:t>
-      </w:r>
-      <w:proofErr w:type="gramEnd"/>
-      <w:r>
-        <w:t xml:space="preserve"> </w:t>
-      </w:r>
-      <w:proofErr w:type="gramStart"/>
-      <w:r>
-        <w:t>shows</w:t>
-      </w:r>
-      <w:proofErr w:type="gramEnd"/>
-      <w:r>
-        <w:t xml:space="preserve"> the greatest when comparing only SARS-COV-2 variants.</w:t>
+        <w:t>Epsilon shows the least amount of evolutionary change and eta shows the greatest when comparing only SARS-COV-2 variants.</w:t>
       </w:r>
       <w:r>
         <w:t xml:space="preserve"> </w:t>
@@ -5703,10 +5680,6 @@
           <w:tab w:val="left" w:pos="900"/>
         </w:tabs>
       </w:pPr>
-      <w:r>
-        <w:lastRenderedPageBreak/>
-        <w:t>UPGMA Trees:</w:t>
-      </w:r>
     </w:p>
     <w:p>
       <w:pPr>
@@ -5715,7 +5688,24 @@
         </w:tabs>
       </w:pPr>
       <w:r>
+        <w:lastRenderedPageBreak/>
+        <w:t>UPGMA Trees:</w:t>
+      </w:r>
+    </w:p>
+    <w:p>
+      <w:pPr>
+        <w:tabs>
+          <w:tab w:val="left" w:pos="900"/>
+        </w:tabs>
+      </w:pPr>
+      <w:r>
         <w:t>These trees are distance-based trees in which leaves that share the same root have the same distance.</w:t>
+      </w:r>
+      <w:r>
+        <w:t xml:space="preserve"> The mutation rate is considered a constant throughout the entire tree, which is why the SARS-COV-2 variants branch distances are much more uniform than in the Parsimony branches.</w:t>
+      </w:r>
+      <w:r>
+        <w:t xml:space="preserve"> UPGMA trees are less reliable than other trees because of the mutation rate considered as constant.</w:t>
       </w:r>
     </w:p>
     <w:p>
@@ -6077,6 +6067,9 @@
       <w:r>
         <w:t>These trees are character-based trees that seek the lowest number of mutations possible for the simplest trees.</w:t>
       </w:r>
+      <w:r>
+        <w:t xml:space="preserve"> Parsimony trees on their own give an incomplete picture because of reliance on one method of analysis, but when it is similar to other methods it gives a more complete picture of reliance.</w:t>
+      </w:r>
     </w:p>
     <w:p>
       <w:pPr>
@@ -6366,6 +6359,12 @@
       </w:pPr>
       <w:r>
         <w:t>These trees are distance-based trees that find a pair of leaves close to each other and far from other leaves.</w:t>
+      </w:r>
+      <w:r>
+        <w:t xml:space="preserve"> This creates an unrooted tree</w:t>
+      </w:r>
+      <w:r>
+        <w:t xml:space="preserve"> and considers variations on mutation rates, which make it more reliable than trees like UPGMA.</w:t>
       </w:r>
     </w:p>
     <w:p>

</xml_diff>

<commit_message>
updated with few notes
</commit_message>
<xml_diff>
--- a/FinalProject/term project final report.docx
+++ b/FinalProject/term project final report.docx
@@ -71,7 +71,22 @@
       </w:r>
       <w:r>
         <w:tab/>
-        <w:t>Kleo Bano Z</w:t>
+      </w:r>
+      <w:proofErr w:type="spellStart"/>
+      <w:r>
+        <w:t>Kleo</w:t>
+      </w:r>
+      <w:proofErr w:type="spellEnd"/>
+      <w:r>
+        <w:t xml:space="preserve"> </w:t>
+      </w:r>
+      <w:proofErr w:type="spellStart"/>
+      <w:r>
+        <w:t>Bano</w:t>
+      </w:r>
+      <w:proofErr w:type="spellEnd"/>
+      <w:r>
+        <w:t xml:space="preserve"> Z</w:t>
       </w:r>
       <w:r>
         <w:t>1940978</w:t>
@@ -262,7 +277,13 @@
     <w:p/>
     <w:p>
       <w:r>
-        <w:t xml:space="preserve">The study: </w:t>
+        <w:t>The study</w:t>
+      </w:r>
+      <w:r>
+        <w:t xml:space="preserve"> methods</w:t>
+      </w:r>
+      <w:r>
+        <w:t xml:space="preserve">: </w:t>
       </w:r>
     </w:p>
     <w:p>
@@ -285,25 +306,21 @@
         <w:t xml:space="preserve"> This will help show why the different genomes and given different names and why SARS-COV-2 variants are variants instead of a different SARS-like genome. </w:t>
       </w:r>
       <w:r>
-        <w:t>We will calculate branch lengths for each algorithm and compare trees. We will map indels, substitutions</w:t>
-      </w:r>
-      <w:r>
-        <w:t xml:space="preserve">, and </w:t>
-      </w:r>
-      <w:r>
-        <w:t xml:space="preserve">log </w:t>
-      </w:r>
-      <w:r>
-        <w:t>gap rates</w:t>
-      </w:r>
-      <w:r>
-        <w:t xml:space="preserve"> </w:t>
-      </w:r>
-      <w:r>
-        <w:t>to</w:t>
-      </w:r>
-      <w:r>
-        <w:t xml:space="preserve"> compare how those values change or modify the output on a specific phylogenetic tree. In the case of low substitution rate, we expect the branches to be close together. In the case of high substitution </w:t>
+        <w:t xml:space="preserve">We will calculate branch lengths for each algorithm and compare trees. We </w:t>
+      </w:r>
+      <w:r>
+        <w:t xml:space="preserve">used distance matrices and </w:t>
+      </w:r>
+      <w:proofErr w:type="spellStart"/>
+      <w:r>
+        <w:t>BioPython</w:t>
+      </w:r>
+      <w:proofErr w:type="spellEnd"/>
+      <w:r>
+        <w:t xml:space="preserve"> library to get</w:t>
+      </w:r>
+      <w:r>
+        <w:t xml:space="preserve"> the output on a specific phylogenetic tree. In the case of low substitution rate, we expect the branches to be close together. In the case of high substitution </w:t>
       </w:r>
       <w:r>
         <w:t>rates</w:t>
@@ -349,13 +366,23 @@
         <w:t>Library packages:</w:t>
       </w:r>
       <w:r>
-        <w:t xml:space="preserve"> BioJava</w:t>
-      </w:r>
+        <w:t xml:space="preserve"> </w:t>
+      </w:r>
+      <w:proofErr w:type="spellStart"/>
+      <w:r>
+        <w:t>BioJava</w:t>
+      </w:r>
+      <w:proofErr w:type="spellEnd"/>
       <w:r>
         <w:t xml:space="preserve">, </w:t>
       </w:r>
-      <w:r>
-        <w:t xml:space="preserve">Biopython, </w:t>
+      <w:proofErr w:type="spellStart"/>
+      <w:r>
+        <w:t>Biopython</w:t>
+      </w:r>
+      <w:proofErr w:type="spellEnd"/>
+      <w:r>
+        <w:t xml:space="preserve">, </w:t>
       </w:r>
       <w:r>
         <w:t>Matplotlib</w:t>
@@ -370,7 +397,15 @@
     <w:p/>
     <w:p>
       <w:r>
-        <w:t>Hours: Liz- 8hours, Kleo- 12hours, Chris-12 hours, Roberto- 8hours</w:t>
+        <w:t xml:space="preserve">Hours: Liz- 8hours, </w:t>
+      </w:r>
+      <w:proofErr w:type="spellStart"/>
+      <w:r>
+        <w:t>Kleo</w:t>
+      </w:r>
+      <w:proofErr w:type="spellEnd"/>
+      <w:r>
+        <w:t>- 12hours, Chris-12 hours, Roberto- 8hours</w:t>
       </w:r>
     </w:p>
     <w:p/>
@@ -447,7 +482,20 @@
           <w:rFonts w:ascii="Calibri" w:eastAsia="Calibri" w:hAnsi="Calibri" w:cs="Times New Roman"/>
         </w:rPr>
         <w:tab/>
-        <w:t>Kleo - design of the program, implementation/debugging/documentation 25 %</w:t>
+      </w:r>
+      <w:proofErr w:type="spellStart"/>
+      <w:r>
+        <w:rPr>
+          <w:rFonts w:ascii="Calibri" w:eastAsia="Calibri" w:hAnsi="Calibri" w:cs="Times New Roman"/>
+        </w:rPr>
+        <w:t>Kleo</w:t>
+      </w:r>
+      <w:proofErr w:type="spellEnd"/>
+      <w:r>
+        <w:rPr>
+          <w:rFonts w:ascii="Calibri" w:eastAsia="Calibri" w:hAnsi="Calibri" w:cs="Times New Roman"/>
+        </w:rPr>
+        <w:t xml:space="preserve"> - design of the program, implementation/debugging/documentation 25 %</w:t>
       </w:r>
     </w:p>
     <w:p>
@@ -1234,6 +1282,7 @@
                 <w:bCs/>
               </w:rPr>
             </w:pPr>
+            <w:proofErr w:type="spellStart"/>
             <w:r>
               <w:rPr>
                 <w:b/>
@@ -1241,6 +1290,7 @@
               </w:rPr>
               <w:t>sars</w:t>
             </w:r>
+            <w:proofErr w:type="spellEnd"/>
           </w:p>
         </w:tc>
       </w:tr>
@@ -1867,6 +1917,7 @@
                 <w:bCs/>
               </w:rPr>
             </w:pPr>
+            <w:proofErr w:type="spellStart"/>
             <w:r>
               <w:rPr>
                 <w:b/>
@@ -1874,6 +1925,7 @@
               </w:rPr>
               <w:t>sars</w:t>
             </w:r>
+            <w:proofErr w:type="spellEnd"/>
           </w:p>
         </w:tc>
         <w:tc>
@@ -2022,7 +2074,27 @@
                 <w:sz w:val="28"/>
                 <w:szCs w:val="28"/>
               </w:rPr>
-              <w:t>Distance matrix based on matches to sars 2</w:t>
+              <w:t xml:space="preserve">Distance matrix based on matches to </w:t>
+            </w:r>
+            <w:proofErr w:type="spellStart"/>
+            <w:r>
+              <w:rPr>
+                <w:b/>
+                <w:bCs/>
+                <w:sz w:val="28"/>
+                <w:szCs w:val="28"/>
+              </w:rPr>
+              <w:t>sars</w:t>
+            </w:r>
+            <w:proofErr w:type="spellEnd"/>
+            <w:r>
+              <w:rPr>
+                <w:b/>
+                <w:bCs/>
+                <w:sz w:val="28"/>
+                <w:szCs w:val="28"/>
+              </w:rPr>
+              <w:t xml:space="preserve"> 2</w:t>
             </w:r>
           </w:p>
         </w:tc>
@@ -2181,6 +2253,7 @@
                 <w:bCs/>
               </w:rPr>
             </w:pPr>
+            <w:proofErr w:type="spellStart"/>
             <w:r>
               <w:rPr>
                 <w:b/>
@@ -2188,6 +2261,7 @@
               </w:rPr>
               <w:t>sars</w:t>
             </w:r>
+            <w:proofErr w:type="spellEnd"/>
           </w:p>
         </w:tc>
       </w:tr>
@@ -2814,6 +2888,7 @@
                 <w:bCs/>
               </w:rPr>
             </w:pPr>
+            <w:proofErr w:type="spellStart"/>
             <w:r>
               <w:rPr>
                 <w:b/>
@@ -2821,6 +2896,7 @@
               </w:rPr>
               <w:t>sars</w:t>
             </w:r>
+            <w:proofErr w:type="spellEnd"/>
           </w:p>
         </w:tc>
         <w:tc>
@@ -2942,7 +3018,6 @@
                 <w:sz w:val="28"/>
                 <w:szCs w:val="28"/>
               </w:rPr>
-              <w:lastRenderedPageBreak/>
               <w:t>Distance matrix using substitution rate</w:t>
             </w:r>
           </w:p>
@@ -3102,6 +3177,7 @@
                 <w:bCs/>
               </w:rPr>
             </w:pPr>
+            <w:proofErr w:type="spellStart"/>
             <w:r>
               <w:rPr>
                 <w:b/>
@@ -3109,6 +3185,7 @@
               </w:rPr>
               <w:t>sars</w:t>
             </w:r>
+            <w:proofErr w:type="spellEnd"/>
           </w:p>
         </w:tc>
       </w:tr>
@@ -3888,6 +3965,7 @@
                 <w:bCs/>
               </w:rPr>
             </w:pPr>
+            <w:proofErr w:type="spellStart"/>
             <w:r>
               <w:rPr>
                 <w:b/>
@@ -3895,6 +3973,7 @@
               </w:rPr>
               <w:t>sars</w:t>
             </w:r>
+            <w:proofErr w:type="spellEnd"/>
           </w:p>
         </w:tc>
         <w:tc>
@@ -4232,6 +4311,7 @@
                 <w:bCs/>
               </w:rPr>
             </w:pPr>
+            <w:proofErr w:type="spellStart"/>
             <w:r>
               <w:rPr>
                 <w:b/>
@@ -4239,6 +4319,7 @@
               </w:rPr>
               <w:t>sars</w:t>
             </w:r>
+            <w:proofErr w:type="spellEnd"/>
           </w:p>
         </w:tc>
       </w:tr>
@@ -5015,6 +5096,7 @@
                 <w:bCs/>
               </w:rPr>
             </w:pPr>
+            <w:proofErr w:type="spellStart"/>
             <w:r>
               <w:rPr>
                 <w:b/>
@@ -5022,6 +5104,7 @@
               </w:rPr>
               <w:t>sars</w:t>
             </w:r>
+            <w:proofErr w:type="spellEnd"/>
           </w:p>
         </w:tc>
         <w:tc>
@@ -5144,12 +5227,34 @@
     <w:p/>
     <w:p>
       <w:r>
-        <w:t>Distance matrix:</w:t>
+        <w:t>Distance matrix</w:t>
+      </w:r>
+      <w:r>
+        <w:t xml:space="preserve"> analysis</w:t>
+      </w:r>
+      <w:r>
+        <w:t>:</w:t>
       </w:r>
     </w:p>
     <w:p>
       <w:r>
-        <w:t>There are 4 different distance matrices above that show how closely related SARS-COV-2 variants and sars are to one another. Comparing the data from all different matrices shows the substantial differences between SARS-COV-2 variants and sars. The variants differences to each other vary within a smaller range of numbers, suggesting some variants are more closely related than others.</w:t>
+        <w:t xml:space="preserve">There are 4 different distance matrices above that show how closely related SARS-COV-2 variants and </w:t>
+      </w:r>
+      <w:proofErr w:type="spellStart"/>
+      <w:r>
+        <w:t>sars</w:t>
+      </w:r>
+      <w:proofErr w:type="spellEnd"/>
+      <w:r>
+        <w:t xml:space="preserve"> are to one another. Comparing the data from all different matrices shows the substantial differences between SARS-COV-2 variants and </w:t>
+      </w:r>
+      <w:proofErr w:type="spellStart"/>
+      <w:r>
+        <w:t>sars</w:t>
+      </w:r>
+      <w:proofErr w:type="spellEnd"/>
+      <w:r>
+        <w:t>. The variants differences to each other vary within a smaller range of numbers, suggesting some variants are more closely related than others.</w:t>
       </w:r>
       <w:r>
         <w:t xml:space="preserve"> This is useful in determining precautions to use against each variant.</w:t>
@@ -5157,24 +5262,12 @@
     </w:p>
     <w:p/>
     <w:p/>
-    <w:p/>
-    <w:p/>
-    <w:p/>
-    <w:p/>
-    <w:p/>
-    <w:p/>
-    <w:p/>
-    <w:p/>
-    <w:p/>
-    <w:p/>
-    <w:p/>
-    <w:p/>
-    <w:p/>
-    <w:p/>
     <w:p>
       <w:r>
-        <w:lastRenderedPageBreak/>
         <w:t>Substitution rate</w:t>
+      </w:r>
+      <w:r>
+        <w:t xml:space="preserve"> analysis</w:t>
       </w:r>
       <w:r>
         <w:t>:</w:t>
@@ -5185,13 +5278,26 @@
         <w:t>Comparing the wildtype SARS-COV-2 genome to SARS-COV-2 variants and SARS-like genome</w:t>
       </w:r>
       <w:r>
-        <w:t xml:space="preserve"> sars</w:t>
-      </w:r>
+        <w:t xml:space="preserve"> </w:t>
+      </w:r>
+      <w:proofErr w:type="spellStart"/>
+      <w:r>
+        <w:t>sars</w:t>
+      </w:r>
+      <w:proofErr w:type="spellEnd"/>
       <w:r>
         <w:t>,</w:t>
       </w:r>
       <w:r>
-        <w:t xml:space="preserve"> shows how the substitution rate is substantially greater for sars than any of the variants.</w:t>
+        <w:t xml:space="preserve"> shows how the substitution rate is substantially greater for </w:t>
+      </w:r>
+      <w:proofErr w:type="spellStart"/>
+      <w:r>
+        <w:t>sars</w:t>
+      </w:r>
+      <w:proofErr w:type="spellEnd"/>
+      <w:r>
+        <w:t xml:space="preserve"> than any of the variants.</w:t>
       </w:r>
       <w:r>
         <w:t xml:space="preserve"> </w:t>
@@ -5200,7 +5306,15 @@
         <w:t>Also, the</w:t>
       </w:r>
       <w:r>
-        <w:t xml:space="preserve"> substitution rates comparing sars to variants are </w:t>
+        <w:t xml:space="preserve"> substitution rates comparing </w:t>
+      </w:r>
+      <w:proofErr w:type="spellStart"/>
+      <w:r>
+        <w:t>sars</w:t>
+      </w:r>
+      <w:proofErr w:type="spellEnd"/>
+      <w:r>
+        <w:t xml:space="preserve"> to variants are </w:t>
       </w:r>
       <w:r>
         <w:t>within a ~0.002 margin</w:t>
@@ -5209,7 +5323,15 @@
         <w:t xml:space="preserve"> to </w:t>
       </w:r>
       <w:r>
-        <w:t xml:space="preserve">the substitution rate of sars to SARS-COV-2 of 0.194913. This shows how closely related the variants are compared to one another and </w:t>
+        <w:t xml:space="preserve">the substitution rate of </w:t>
+      </w:r>
+      <w:proofErr w:type="spellStart"/>
+      <w:r>
+        <w:t>sars</w:t>
+      </w:r>
+      <w:proofErr w:type="spellEnd"/>
+      <w:r>
+        <w:t xml:space="preserve"> to SARS-COV-2 of 0.194913. This shows how closely related the variants are compared to one another and </w:t>
       </w:r>
       <w:r>
         <w:t xml:space="preserve">the wildtype </w:t>
@@ -5232,7 +5354,15 @@
         <w:t xml:space="preserve"> SARS-like genome</w:t>
       </w:r>
       <w:r>
-        <w:t xml:space="preserve"> sars.</w:t>
+        <w:t xml:space="preserve"> </w:t>
+      </w:r>
+      <w:proofErr w:type="spellStart"/>
+      <w:r>
+        <w:t>sars</w:t>
+      </w:r>
+      <w:proofErr w:type="spellEnd"/>
+      <w:r>
+        <w:t>.</w:t>
       </w:r>
     </w:p>
     <w:p>
@@ -5240,6 +5370,7 @@
         <w:rPr>
           <w:noProof/>
         </w:rPr>
+        <w:lastRenderedPageBreak/>
         <w:drawing>
           <wp:anchor distT="0" distB="0" distL="114300" distR="114300" simplePos="0" relativeHeight="251659264" behindDoc="0" locked="0" layoutInCell="1" allowOverlap="1" wp14:anchorId="04BEF5C0" wp14:editId="4DB08D18">
             <wp:simplePos x="0" y="0"/>
@@ -5334,8 +5465,19 @@
         <w:rPr>
           <w:noProof/>
         </w:rPr>
-        <w:lastRenderedPageBreak/>
-        <w:t>Phylogenetic tree:</w:t>
+        <w:t>Phylogenetic tree</w:t>
+      </w:r>
+      <w:r>
+        <w:rPr>
+          <w:noProof/>
+        </w:rPr>
+        <w:t xml:space="preserve"> analysis</w:t>
+      </w:r>
+      <w:r>
+        <w:rPr>
+          <w:noProof/>
+        </w:rPr>
+        <w:t>:</w:t>
       </w:r>
     </w:p>
     <w:p>
@@ -5396,7 +5538,14 @@
         <w:rPr>
           <w:noProof/>
         </w:rPr>
-        <w:t xml:space="preserve"> This also suggets how a covid shot that targeted the alpha variant would not be as effective at targeting omicron variants</w:t>
+        <w:t xml:space="preserve"> This also suggets how a </w:t>
+      </w:r>
+      <w:r>
+        <w:rPr>
+          <w:noProof/>
+        </w:rPr>
+        <w:lastRenderedPageBreak/>
+        <w:t>covid shot that targeted the alpha variant would not be as effective at targeting omicron variants</w:t>
       </w:r>
       <w:r>
         <w:rPr>
@@ -5509,6 +5658,15 @@
           <w:tab w:val="left" w:pos="900"/>
         </w:tabs>
       </w:pPr>
+      <w:r>
+        <w:t>SARS-COV-2 variant tree</w:t>
+      </w:r>
+      <w:r>
+        <w:t xml:space="preserve"> analysis</w:t>
+      </w:r>
+      <w:r>
+        <w:t>:</w:t>
+      </w:r>
     </w:p>
     <w:p>
       <w:pPr>
@@ -5517,19 +5675,10 @@
         </w:tabs>
       </w:pPr>
       <w:r>
-        <w:t>SARS-COV-2 variant tree:</w:t>
-      </w:r>
-    </w:p>
-    <w:p>
-      <w:pPr>
-        <w:tabs>
-          <w:tab w:val="left" w:pos="900"/>
-        </w:tabs>
-      </w:pPr>
-      <w:r>
         <w:rPr>
           <w:noProof/>
         </w:rPr>
+        <w:lastRenderedPageBreak/>
         <w:drawing>
           <wp:anchor distT="0" distB="0" distL="114300" distR="114300" simplePos="0" relativeHeight="251661312" behindDoc="0" locked="0" layoutInCell="1" allowOverlap="1" wp14:anchorId="6A0C7CA0" wp14:editId="259C6ABD">
             <wp:simplePos x="0" y="0"/>
@@ -5638,6 +5787,15 @@
           <w:tab w:val="left" w:pos="900"/>
         </w:tabs>
       </w:pPr>
+      <w:r>
+        <w:t>UPGMA Trees</w:t>
+      </w:r>
+      <w:r>
+        <w:t xml:space="preserve"> analysis</w:t>
+      </w:r>
+      <w:r>
+        <w:t>:</w:t>
+      </w:r>
     </w:p>
     <w:p>
       <w:pPr>
@@ -5645,138 +5803,19 @@
           <w:tab w:val="left" w:pos="900"/>
         </w:tabs>
       </w:pPr>
-    </w:p>
-    <w:p>
-      <w:pPr>
-        <w:tabs>
-          <w:tab w:val="left" w:pos="900"/>
-        </w:tabs>
-      </w:pPr>
-    </w:p>
-    <w:p>
-      <w:pPr>
-        <w:tabs>
-          <w:tab w:val="left" w:pos="900"/>
-        </w:tabs>
-      </w:pPr>
-    </w:p>
-    <w:p>
-      <w:pPr>
-        <w:tabs>
-          <w:tab w:val="left" w:pos="900"/>
-        </w:tabs>
-      </w:pPr>
-    </w:p>
-    <w:p>
-      <w:pPr>
-        <w:tabs>
-          <w:tab w:val="left" w:pos="900"/>
-        </w:tabs>
-      </w:pPr>
-    </w:p>
-    <w:p>
-      <w:pPr>
-        <w:tabs>
-          <w:tab w:val="left" w:pos="900"/>
-        </w:tabs>
-      </w:pPr>
-    </w:p>
-    <w:p>
-      <w:pPr>
-        <w:tabs>
-          <w:tab w:val="left" w:pos="900"/>
-        </w:tabs>
-      </w:pPr>
+      <w:r>
+        <w:t>These trees are distance-based trees in which leaves that share the same root have the same distance.</w:t>
+      </w:r>
+      <w:r>
+        <w:t xml:space="preserve"> The mutation rate is considered a constant throughout the entire tree, which is why the SARS-COV-2 variants branch distances are much more uniform than in the Parsimony </w:t>
+      </w:r>
       <w:r>
         <w:lastRenderedPageBreak/>
-        <w:t>UPGMA Trees:</w:t>
-      </w:r>
-    </w:p>
-    <w:p>
-      <w:pPr>
-        <w:tabs>
-          <w:tab w:val="left" w:pos="900"/>
-        </w:tabs>
-      </w:pPr>
-      <w:r>
-        <w:t>These trees are distance-based trees in which leaves that share the same root have the same distance.</w:t>
-      </w:r>
-      <w:r>
-        <w:t xml:space="preserve"> The mutation rate is considered a constant throughout the entire tree, which is why the SARS-COV-2 variants branch distances are much more uniform than in the Parsimony branches.</w:t>
+        <w:t>branches.</w:t>
       </w:r>
       <w:r>
         <w:t xml:space="preserve"> UPGMA trees are less reliable than other trees because of the mutation rate considered as constant.</w:t>
       </w:r>
-    </w:p>
-    <w:p>
-      <w:pPr>
-        <w:tabs>
-          <w:tab w:val="left" w:pos="900"/>
-        </w:tabs>
-      </w:pPr>
-    </w:p>
-    <w:p>
-      <w:pPr>
-        <w:tabs>
-          <w:tab w:val="left" w:pos="900"/>
-        </w:tabs>
-      </w:pPr>
-    </w:p>
-    <w:p>
-      <w:pPr>
-        <w:tabs>
-          <w:tab w:val="left" w:pos="900"/>
-        </w:tabs>
-      </w:pPr>
-    </w:p>
-    <w:p>
-      <w:pPr>
-        <w:tabs>
-          <w:tab w:val="left" w:pos="900"/>
-        </w:tabs>
-      </w:pPr>
-    </w:p>
-    <w:p>
-      <w:pPr>
-        <w:tabs>
-          <w:tab w:val="left" w:pos="900"/>
-        </w:tabs>
-      </w:pPr>
-    </w:p>
-    <w:p>
-      <w:pPr>
-        <w:tabs>
-          <w:tab w:val="left" w:pos="900"/>
-        </w:tabs>
-      </w:pPr>
-    </w:p>
-    <w:p>
-      <w:pPr>
-        <w:tabs>
-          <w:tab w:val="left" w:pos="900"/>
-        </w:tabs>
-      </w:pPr>
-    </w:p>
-    <w:p>
-      <w:pPr>
-        <w:tabs>
-          <w:tab w:val="left" w:pos="900"/>
-        </w:tabs>
-      </w:pPr>
-    </w:p>
-    <w:p>
-      <w:pPr>
-        <w:tabs>
-          <w:tab w:val="left" w:pos="900"/>
-        </w:tabs>
-      </w:pPr>
-    </w:p>
-    <w:p>
-      <w:pPr>
-        <w:tabs>
-          <w:tab w:val="left" w:pos="900"/>
-        </w:tabs>
-      </w:pPr>
       <w:r>
         <w:rPr>
           <w:noProof/>
@@ -6055,7 +6094,13 @@
         </w:tabs>
       </w:pPr>
       <w:r>
-        <w:t>Parsimony trees:</w:t>
+        <w:t>Parsimony trees</w:t>
+      </w:r>
+      <w:r>
+        <w:t xml:space="preserve"> analysis</w:t>
+      </w:r>
+      <w:r>
+        <w:t>:</w:t>
       </w:r>
     </w:p>
     <w:p>
@@ -6068,7 +6113,42 @@
         <w:t>These trees are character-based trees that seek the lowest number of mutations possible for the simplest trees.</w:t>
       </w:r>
       <w:r>
-        <w:t xml:space="preserve"> Parsimony trees on their own give an incomplete picture because of reliance on one method of analysis, but when it is similar to other methods it gives a more complete picture of reliance.</w:t>
+        <w:t xml:space="preserve"> Parsimony trees on their own give an incomplete picture because of reliance on one method of analysis, but when it is </w:t>
+      </w:r>
+      <w:proofErr w:type="gramStart"/>
+      <w:r>
+        <w:t>similar to</w:t>
+      </w:r>
+      <w:proofErr w:type="gramEnd"/>
+      <w:r>
+        <w:t xml:space="preserve"> other methods it gives a more complete picture of reliance.</w:t>
+      </w:r>
+      <w:r>
+        <w:t xml:space="preserve"> These parsimony trees look </w:t>
+      </w:r>
+      <w:proofErr w:type="gramStart"/>
+      <w:r>
+        <w:t>similar to</w:t>
+      </w:r>
+      <w:proofErr w:type="gramEnd"/>
+      <w:r>
+        <w:t xml:space="preserve"> the UPGMA trees because the algorithm for parsimony uses UPGMA as a base to start. Additionally, the parsimony trees used Fitch’s </w:t>
+      </w:r>
+      <w:proofErr w:type="spellStart"/>
+      <w:r>
+        <w:t>algorthim</w:t>
+      </w:r>
+      <w:proofErr w:type="spellEnd"/>
+      <w:r>
+        <w:t xml:space="preserve"> for simplicity as </w:t>
+      </w:r>
+      <w:proofErr w:type="spellStart"/>
+      <w:r>
+        <w:t>Sankoff’s</w:t>
+      </w:r>
+      <w:proofErr w:type="spellEnd"/>
+      <w:r>
+        <w:t xml:space="preserve"> algorithm is more complicated and takes additional time to complete. </w:t>
       </w:r>
     </w:p>
     <w:p>
@@ -6348,6 +6428,9 @@
         <w:t xml:space="preserve"> trees</w:t>
       </w:r>
       <w:r>
+        <w:t xml:space="preserve"> analysis</w:t>
+      </w:r>
+      <w:r>
         <w:t>:</w:t>
       </w:r>
     </w:p>
@@ -6365,6 +6448,33 @@
       </w:r>
       <w:r>
         <w:t xml:space="preserve"> and considers variations on mutation rates, which make it more reliable than trees like UPGMA.</w:t>
+      </w:r>
+      <w:r>
+        <w:t xml:space="preserve"> As you can see with these trees </w:t>
+      </w:r>
+      <w:proofErr w:type="spellStart"/>
+      <w:r>
+        <w:t>too</w:t>
+      </w:r>
+      <w:proofErr w:type="spellEnd"/>
+      <w:r>
+        <w:t xml:space="preserve"> the </w:t>
+      </w:r>
+      <w:proofErr w:type="spellStart"/>
+      <w:r>
+        <w:t>omnicron</w:t>
+      </w:r>
+      <w:proofErr w:type="spellEnd"/>
+      <w:r>
+        <w:t xml:space="preserve"> variants seem to have their own branch and </w:t>
+      </w:r>
+      <w:proofErr w:type="spellStart"/>
+      <w:r>
+        <w:t>a re</w:t>
+      </w:r>
+      <w:proofErr w:type="spellEnd"/>
+      <w:r>
+        <w:t xml:space="preserve"> more closely related to each other than any other variant. </w:t>
       </w:r>
     </w:p>
     <w:p>

</xml_diff>